<commit_message>
Agrego mas cosas al TP
</commit_message>
<xml_diff>
--- a/ADOO/TP/TP - 1C-2018.docx
+++ b/ADOO/TP/TP - 1C-2018.docx
@@ -1,6 +1,6 @@
 
 <file path=word/document.xml><?xml version="1.0" encoding="utf-8"?>
-<w:document xmlns:wpc="http://schemas.microsoft.com/office/word/2010/wordprocessingCanvas" xmlns:cx="http://schemas.microsoft.com/office/drawing/2014/chartex" xmlns:cx1="http://schemas.microsoft.com/office/drawing/2015/9/8/chartex" xmlns:cx2="http://schemas.microsoft.com/office/drawing/2015/10/21/chartex" xmlns:cx3="http://schemas.microsoft.com/office/drawing/2016/5/9/chartex" xmlns:cx4="http://schemas.microsoft.com/office/drawing/2016/5/10/chartex" xmlns:cx5="http://schemas.microsoft.com/office/drawing/2016/5/11/chartex" xmlns:mc="http://schemas.openxmlformats.org/markup-compatibility/2006" xmlns:o="urn:schemas-microsoft-com:office:office" xmlns:r="http://schemas.openxmlformats.org/officeDocument/2006/relationships" xmlns:m="http://schemas.openxmlformats.org/officeDocument/2006/math" xmlns:v="urn:schemas-microsoft-com:vml" xmlns:wp14="http://schemas.microsoft.com/office/word/2010/wordprocessingDrawing" xmlns:wp="http://schemas.openxmlformats.org/drawingml/2006/wordprocessingDrawing" xmlns:w10="urn:schemas-microsoft-com:office:word" xmlns:w="http://schemas.openxmlformats.org/wordprocessingml/2006/main" xmlns:w14="http://schemas.microsoft.com/office/word/2010/wordml" xmlns:w15="http://schemas.microsoft.com/office/word/2012/wordml" xmlns:w16se="http://schemas.microsoft.com/office/word/2015/wordml/symex" xmlns:wpg="http://schemas.microsoft.com/office/word/2010/wordprocessingGroup" xmlns:wpi="http://schemas.microsoft.com/office/word/2010/wordprocessingInk" xmlns:wne="http://schemas.microsoft.com/office/word/2006/wordml" xmlns:wps="http://schemas.microsoft.com/office/word/2010/wordprocessingShape" mc:Ignorable="w14 w15 w16se wp14">
+<w:document xmlns:wpc="http://schemas.microsoft.com/office/word/2010/wordprocessingCanvas" xmlns:cx="http://schemas.microsoft.com/office/drawing/2014/chartex" xmlns:mc="http://schemas.openxmlformats.org/markup-compatibility/2006" xmlns:o="urn:schemas-microsoft-com:office:office" xmlns:r="http://schemas.openxmlformats.org/officeDocument/2006/relationships" xmlns:m="http://schemas.openxmlformats.org/officeDocument/2006/math" xmlns:v="urn:schemas-microsoft-com:vml" xmlns:wp14="http://schemas.microsoft.com/office/word/2010/wordprocessingDrawing" xmlns:wp="http://schemas.openxmlformats.org/drawingml/2006/wordprocessingDrawing" xmlns:w10="urn:schemas-microsoft-com:office:word" xmlns:w="http://schemas.openxmlformats.org/wordprocessingml/2006/main" xmlns:w14="http://schemas.microsoft.com/office/word/2010/wordml" xmlns:w15="http://schemas.microsoft.com/office/word/2012/wordml" xmlns:w16se="http://schemas.microsoft.com/office/word/2015/wordml/symex" xmlns:wpg="http://schemas.microsoft.com/office/word/2010/wordprocessingGroup" xmlns:wpi="http://schemas.microsoft.com/office/word/2010/wordprocessingInk" xmlns:wne="http://schemas.microsoft.com/office/word/2006/wordml" xmlns:wps="http://schemas.microsoft.com/office/word/2010/wordprocessingShape" mc:Ignorable="w14 w15 w16se wp14">
   <w:body>
     <w:p>
       <w:pPr>
@@ -1000,17 +1000,7 @@
           <w:szCs w:val="22"/>
         </w:rPr>
         <w:lastRenderedPageBreak/>
-        <w:t>El sistema de</w:t>
-      </w:r>
-      <w:bookmarkStart w:id="0" w:name="_GoBack"/>
-      <w:bookmarkEnd w:id="0"/>
-      <w:r>
-        <w:rPr>
-          <w:rFonts w:ascii="Calibri" w:hAnsi="Calibri"/>
-          <w:sz w:val="22"/>
-          <w:szCs w:val="22"/>
-        </w:rPr>
-        <w:t>be permitir inscribir a un socio en distintas actividades. El procedimiento será: dar de alta al socio, asociarle un abono, registrar las actividades que llevara a cabo.</w:t>
+        <w:t>El sistema debe permitir inscribir a un socio en distintas actividades. El procedimiento será: dar de alta al socio, asociarle un abono, registrar las actividades que llevara a cabo.</w:t>
       </w:r>
     </w:p>
     <w:p>
@@ -1449,7 +1439,7 @@
           <w:szCs w:val="22"/>
           <w:lang w:val="es-MX"/>
         </w:rPr>
-        <w:t xml:space="preserve"> Notificaciones</w:t>
+        <w:t>Notificaciones</w:t>
       </w:r>
     </w:p>
     <w:p>
@@ -1462,6 +1452,8 @@
           <w:lang w:val="es-MX"/>
         </w:rPr>
       </w:pPr>
+      <w:bookmarkStart w:id="0" w:name="_GoBack"/>
+      <w:bookmarkEnd w:id="0"/>
     </w:p>
     <w:sectPr>
       <w:headerReference w:type="default" r:id="rId7"/>
@@ -1476,7 +1468,7 @@
 </file>
 
 <file path=word/endnotes.xml><?xml version="1.0" encoding="utf-8"?>
-<w:endnotes xmlns:wpc="http://schemas.microsoft.com/office/word/2010/wordprocessingCanvas" xmlns:cx="http://schemas.microsoft.com/office/drawing/2014/chartex" xmlns:cx1="http://schemas.microsoft.com/office/drawing/2015/9/8/chartex" xmlns:cx2="http://schemas.microsoft.com/office/drawing/2015/10/21/chartex" xmlns:cx3="http://schemas.microsoft.com/office/drawing/2016/5/9/chartex" xmlns:cx4="http://schemas.microsoft.com/office/drawing/2016/5/10/chartex" xmlns:cx5="http://schemas.microsoft.com/office/drawing/2016/5/11/chartex" xmlns:mc="http://schemas.openxmlformats.org/markup-compatibility/2006" xmlns:o="urn:schemas-microsoft-com:office:office" xmlns:r="http://schemas.openxmlformats.org/officeDocument/2006/relationships" xmlns:m="http://schemas.openxmlformats.org/officeDocument/2006/math" xmlns:v="urn:schemas-microsoft-com:vml" xmlns:wp14="http://schemas.microsoft.com/office/word/2010/wordprocessingDrawing" xmlns:wp="http://schemas.openxmlformats.org/drawingml/2006/wordprocessingDrawing" xmlns:w10="urn:schemas-microsoft-com:office:word" xmlns:w="http://schemas.openxmlformats.org/wordprocessingml/2006/main" xmlns:w14="http://schemas.microsoft.com/office/word/2010/wordml" xmlns:w15="http://schemas.microsoft.com/office/word/2012/wordml" xmlns:w16se="http://schemas.microsoft.com/office/word/2015/wordml/symex" xmlns:wpg="http://schemas.microsoft.com/office/word/2010/wordprocessingGroup" xmlns:wpi="http://schemas.microsoft.com/office/word/2010/wordprocessingInk" xmlns:wne="http://schemas.microsoft.com/office/word/2006/wordml" xmlns:wps="http://schemas.microsoft.com/office/word/2010/wordprocessingShape" mc:Ignorable="w14 w15 w16se wp14">
+<w:endnotes xmlns:wpc="http://schemas.microsoft.com/office/word/2010/wordprocessingCanvas" xmlns:cx="http://schemas.microsoft.com/office/drawing/2014/chartex" xmlns:mc="http://schemas.openxmlformats.org/markup-compatibility/2006" xmlns:o="urn:schemas-microsoft-com:office:office" xmlns:r="http://schemas.openxmlformats.org/officeDocument/2006/relationships" xmlns:m="http://schemas.openxmlformats.org/officeDocument/2006/math" xmlns:v="urn:schemas-microsoft-com:vml" xmlns:wp14="http://schemas.microsoft.com/office/word/2010/wordprocessingDrawing" xmlns:wp="http://schemas.openxmlformats.org/drawingml/2006/wordprocessingDrawing" xmlns:w10="urn:schemas-microsoft-com:office:word" xmlns:w="http://schemas.openxmlformats.org/wordprocessingml/2006/main" xmlns:w14="http://schemas.microsoft.com/office/word/2010/wordml" xmlns:w15="http://schemas.microsoft.com/office/word/2012/wordml" xmlns:w16se="http://schemas.microsoft.com/office/word/2015/wordml/symex" xmlns:wpg="http://schemas.microsoft.com/office/word/2010/wordprocessingGroup" xmlns:wpi="http://schemas.microsoft.com/office/word/2010/wordprocessingInk" xmlns:wne="http://schemas.microsoft.com/office/word/2006/wordml" xmlns:wps="http://schemas.microsoft.com/office/word/2010/wordprocessingShape" mc:Ignorable="w14 w15 w16se wp14">
   <w:endnote w:type="separator" w:id="-1">
     <w:p>
       <w:r>
@@ -1495,7 +1487,7 @@
 </file>
 
 <file path=word/footnotes.xml><?xml version="1.0" encoding="utf-8"?>
-<w:footnotes xmlns:wpc="http://schemas.microsoft.com/office/word/2010/wordprocessingCanvas" xmlns:cx="http://schemas.microsoft.com/office/drawing/2014/chartex" xmlns:cx1="http://schemas.microsoft.com/office/drawing/2015/9/8/chartex" xmlns:cx2="http://schemas.microsoft.com/office/drawing/2015/10/21/chartex" xmlns:cx3="http://schemas.microsoft.com/office/drawing/2016/5/9/chartex" xmlns:cx4="http://schemas.microsoft.com/office/drawing/2016/5/10/chartex" xmlns:cx5="http://schemas.microsoft.com/office/drawing/2016/5/11/chartex" xmlns:mc="http://schemas.openxmlformats.org/markup-compatibility/2006" xmlns:o="urn:schemas-microsoft-com:office:office" xmlns:r="http://schemas.openxmlformats.org/officeDocument/2006/relationships" xmlns:m="http://schemas.openxmlformats.org/officeDocument/2006/math" xmlns:v="urn:schemas-microsoft-com:vml" xmlns:wp14="http://schemas.microsoft.com/office/word/2010/wordprocessingDrawing" xmlns:wp="http://schemas.openxmlformats.org/drawingml/2006/wordprocessingDrawing" xmlns:w10="urn:schemas-microsoft-com:office:word" xmlns:w="http://schemas.openxmlformats.org/wordprocessingml/2006/main" xmlns:w14="http://schemas.microsoft.com/office/word/2010/wordml" xmlns:w15="http://schemas.microsoft.com/office/word/2012/wordml" xmlns:w16se="http://schemas.microsoft.com/office/word/2015/wordml/symex" xmlns:wpg="http://schemas.microsoft.com/office/word/2010/wordprocessingGroup" xmlns:wpi="http://schemas.microsoft.com/office/word/2010/wordprocessingInk" xmlns:wne="http://schemas.microsoft.com/office/word/2006/wordml" xmlns:wps="http://schemas.microsoft.com/office/word/2010/wordprocessingShape" mc:Ignorable="w14 w15 w16se wp14">
+<w:footnotes xmlns:wpc="http://schemas.microsoft.com/office/word/2010/wordprocessingCanvas" xmlns:cx="http://schemas.microsoft.com/office/drawing/2014/chartex" xmlns:mc="http://schemas.openxmlformats.org/markup-compatibility/2006" xmlns:o="urn:schemas-microsoft-com:office:office" xmlns:r="http://schemas.openxmlformats.org/officeDocument/2006/relationships" xmlns:m="http://schemas.openxmlformats.org/officeDocument/2006/math" xmlns:v="urn:schemas-microsoft-com:vml" xmlns:wp14="http://schemas.microsoft.com/office/word/2010/wordprocessingDrawing" xmlns:wp="http://schemas.openxmlformats.org/drawingml/2006/wordprocessingDrawing" xmlns:w10="urn:schemas-microsoft-com:office:word" xmlns:w="http://schemas.openxmlformats.org/wordprocessingml/2006/main" xmlns:w14="http://schemas.microsoft.com/office/word/2010/wordml" xmlns:w15="http://schemas.microsoft.com/office/word/2012/wordml" xmlns:w16se="http://schemas.microsoft.com/office/word/2015/wordml/symex" xmlns:wpg="http://schemas.microsoft.com/office/word/2010/wordprocessingGroup" xmlns:wpi="http://schemas.microsoft.com/office/word/2010/wordprocessingInk" xmlns:wne="http://schemas.microsoft.com/office/word/2006/wordml" xmlns:wps="http://schemas.microsoft.com/office/word/2010/wordprocessingShape" mc:Ignorable="w14 w15 w16se wp14">
   <w:footnote w:type="separator" w:id="-1">
     <w:p>
       <w:r>
@@ -1514,10 +1506,10 @@
 </file>
 
 <file path=word/header1.xml><?xml version="1.0" encoding="utf-8"?>
-<w:hdr xmlns:wpc="http://schemas.microsoft.com/office/word/2010/wordprocessingCanvas" xmlns:cx="http://schemas.microsoft.com/office/drawing/2014/chartex" xmlns:cx1="http://schemas.microsoft.com/office/drawing/2015/9/8/chartex" xmlns:cx2="http://schemas.microsoft.com/office/drawing/2015/10/21/chartex" xmlns:cx3="http://schemas.microsoft.com/office/drawing/2016/5/9/chartex" xmlns:cx4="http://schemas.microsoft.com/office/drawing/2016/5/10/chartex" xmlns:cx5="http://schemas.microsoft.com/office/drawing/2016/5/11/chartex" xmlns:mc="http://schemas.openxmlformats.org/markup-compatibility/2006" xmlns:o="urn:schemas-microsoft-com:office:office" xmlns:r="http://schemas.openxmlformats.org/officeDocument/2006/relationships" xmlns:m="http://schemas.openxmlformats.org/officeDocument/2006/math" xmlns:v="urn:schemas-microsoft-com:vml" xmlns:wp14="http://schemas.microsoft.com/office/word/2010/wordprocessingDrawing" xmlns:wp="http://schemas.openxmlformats.org/drawingml/2006/wordprocessingDrawing" xmlns:w10="urn:schemas-microsoft-com:office:word" xmlns:w="http://schemas.openxmlformats.org/wordprocessingml/2006/main" xmlns:w14="http://schemas.microsoft.com/office/word/2010/wordml" xmlns:w15="http://schemas.microsoft.com/office/word/2012/wordml" xmlns:w16se="http://schemas.microsoft.com/office/word/2015/wordml/symex" xmlns:wpg="http://schemas.microsoft.com/office/word/2010/wordprocessingGroup" xmlns:wpi="http://schemas.microsoft.com/office/word/2010/wordprocessingInk" xmlns:wne="http://schemas.microsoft.com/office/word/2006/wordml" xmlns:wps="http://schemas.microsoft.com/office/word/2010/wordprocessingShape" mc:Ignorable="w14 w15 w16se wp14">
+<w:hdr xmlns:wpc="http://schemas.microsoft.com/office/word/2010/wordprocessingCanvas" xmlns:cx="http://schemas.microsoft.com/office/drawing/2014/chartex" xmlns:mc="http://schemas.openxmlformats.org/markup-compatibility/2006" xmlns:o="urn:schemas-microsoft-com:office:office" xmlns:r="http://schemas.openxmlformats.org/officeDocument/2006/relationships" xmlns:m="http://schemas.openxmlformats.org/officeDocument/2006/math" xmlns:v="urn:schemas-microsoft-com:vml" xmlns:wp14="http://schemas.microsoft.com/office/word/2010/wordprocessingDrawing" xmlns:wp="http://schemas.openxmlformats.org/drawingml/2006/wordprocessingDrawing" xmlns:w10="urn:schemas-microsoft-com:office:word" xmlns:w="http://schemas.openxmlformats.org/wordprocessingml/2006/main" xmlns:w14="http://schemas.microsoft.com/office/word/2010/wordml" xmlns:w15="http://schemas.microsoft.com/office/word/2012/wordml" xmlns:w16se="http://schemas.microsoft.com/office/word/2015/wordml/symex" xmlns:wpg="http://schemas.microsoft.com/office/word/2010/wordprocessingGroup" xmlns:wpi="http://schemas.microsoft.com/office/word/2010/wordprocessingInk" xmlns:wne="http://schemas.microsoft.com/office/word/2006/wordml" xmlns:wps="http://schemas.microsoft.com/office/word/2010/wordprocessingShape" mc:Ignorable="w14 w15 w16se wp14">
   <w:p>
     <w:pPr>
-      <w:pStyle w:val="Header"/>
+      <w:pStyle w:val="Encabezado"/>
       <w:tabs>
         <w:tab w:val="center" w:pos="4419"/>
         <w:tab w:val="right" w:pos="8838"/>
@@ -1537,7 +1529,7 @@
         <w:noProof/>
         <w:sz w:val="20"/>
         <w:szCs w:val="20"/>
-        <w:lang w:val="es-AR" w:eastAsia="zh-CN"/>
+        <w:lang w:val="es-AR" w:eastAsia="es-AR"/>
       </w:rPr>
       <w:drawing>
         <wp:anchor distT="0" distB="0" distL="114300" distR="114300" simplePos="0" relativeHeight="251660288" behindDoc="0" locked="0" layoutInCell="1" allowOverlap="1">
@@ -1606,7 +1598,7 @@
   </w:p>
   <w:p>
     <w:pPr>
-      <w:pStyle w:val="Header"/>
+      <w:pStyle w:val="Encabezado"/>
       <w:tabs>
         <w:tab w:val="center" w:pos="4419"/>
         <w:tab w:val="right" w:pos="8838"/>
@@ -1633,7 +1625,7 @@
   </w:p>
   <w:p>
     <w:pPr>
-      <w:pStyle w:val="Header"/>
+      <w:pStyle w:val="Encabezado"/>
       <w:tabs>
         <w:tab w:val="center" w:pos="4419"/>
         <w:tab w:val="right" w:pos="8838"/>
@@ -1690,7 +1682,7 @@
   </w:p>
   <w:p>
     <w:pPr>
-      <w:pStyle w:val="Header"/>
+      <w:pStyle w:val="Encabezado"/>
       <w:tabs>
         <w:tab w:val="center" w:pos="4419"/>
         <w:tab w:val="right" w:pos="8838"/>
@@ -1709,10 +1701,10 @@
 </file>
 
 <file path=word/header2.xml><?xml version="1.0" encoding="utf-8"?>
-<w:hdr xmlns:wpc="http://schemas.microsoft.com/office/word/2010/wordprocessingCanvas" xmlns:cx="http://schemas.microsoft.com/office/drawing/2014/chartex" xmlns:cx1="http://schemas.microsoft.com/office/drawing/2015/9/8/chartex" xmlns:cx2="http://schemas.microsoft.com/office/drawing/2015/10/21/chartex" xmlns:cx3="http://schemas.microsoft.com/office/drawing/2016/5/9/chartex" xmlns:cx4="http://schemas.microsoft.com/office/drawing/2016/5/10/chartex" xmlns:cx5="http://schemas.microsoft.com/office/drawing/2016/5/11/chartex" xmlns:mc="http://schemas.openxmlformats.org/markup-compatibility/2006" xmlns:o="urn:schemas-microsoft-com:office:office" xmlns:r="http://schemas.openxmlformats.org/officeDocument/2006/relationships" xmlns:m="http://schemas.openxmlformats.org/officeDocument/2006/math" xmlns:v="urn:schemas-microsoft-com:vml" xmlns:wp14="http://schemas.microsoft.com/office/word/2010/wordprocessingDrawing" xmlns:wp="http://schemas.openxmlformats.org/drawingml/2006/wordprocessingDrawing" xmlns:w10="urn:schemas-microsoft-com:office:word" xmlns:w="http://schemas.openxmlformats.org/wordprocessingml/2006/main" xmlns:w14="http://schemas.microsoft.com/office/word/2010/wordml" xmlns:w15="http://schemas.microsoft.com/office/word/2012/wordml" xmlns:w16se="http://schemas.microsoft.com/office/word/2015/wordml/symex" xmlns:wpg="http://schemas.microsoft.com/office/word/2010/wordprocessingGroup" xmlns:wpi="http://schemas.microsoft.com/office/word/2010/wordprocessingInk" xmlns:wne="http://schemas.microsoft.com/office/word/2006/wordml" xmlns:wps="http://schemas.microsoft.com/office/word/2010/wordprocessingShape" mc:Ignorable="w14 w15 w16se wp14">
+<w:hdr xmlns:wpc="http://schemas.microsoft.com/office/word/2010/wordprocessingCanvas" xmlns:cx="http://schemas.microsoft.com/office/drawing/2014/chartex" xmlns:mc="http://schemas.openxmlformats.org/markup-compatibility/2006" xmlns:o="urn:schemas-microsoft-com:office:office" xmlns:r="http://schemas.openxmlformats.org/officeDocument/2006/relationships" xmlns:m="http://schemas.openxmlformats.org/officeDocument/2006/math" xmlns:v="urn:schemas-microsoft-com:vml" xmlns:wp14="http://schemas.microsoft.com/office/word/2010/wordprocessingDrawing" xmlns:wp="http://schemas.openxmlformats.org/drawingml/2006/wordprocessingDrawing" xmlns:w10="urn:schemas-microsoft-com:office:word" xmlns:w="http://schemas.openxmlformats.org/wordprocessingml/2006/main" xmlns:w14="http://schemas.microsoft.com/office/word/2010/wordml" xmlns:w15="http://schemas.microsoft.com/office/word/2012/wordml" xmlns:w16se="http://schemas.microsoft.com/office/word/2015/wordml/symex" xmlns:wpg="http://schemas.microsoft.com/office/word/2010/wordprocessingGroup" xmlns:wpi="http://schemas.microsoft.com/office/word/2010/wordprocessingInk" xmlns:wne="http://schemas.microsoft.com/office/word/2006/wordml" xmlns:wps="http://schemas.microsoft.com/office/word/2010/wordprocessingShape" mc:Ignorable="w14 w15 w16se wp14">
   <w:p>
     <w:pPr>
-      <w:pStyle w:val="Header"/>
+      <w:pStyle w:val="Encabezado"/>
       <w:tabs>
         <w:tab w:val="center" w:pos="4419"/>
         <w:tab w:val="right" w:pos="8838"/>
@@ -1732,7 +1724,7 @@
         <w:noProof/>
         <w:sz w:val="20"/>
         <w:szCs w:val="20"/>
-        <w:lang w:val="es-AR" w:eastAsia="zh-CN"/>
+        <w:lang w:val="es-AR" w:eastAsia="es-AR"/>
       </w:rPr>
       <w:drawing>
         <wp:anchor distT="0" distB="0" distL="114300" distR="114300" simplePos="0" relativeHeight="251658240" behindDoc="0" locked="0" layoutInCell="1" allowOverlap="1">
@@ -1801,7 +1793,7 @@
   </w:p>
   <w:p>
     <w:pPr>
-      <w:pStyle w:val="Header"/>
+      <w:pStyle w:val="Encabezado"/>
       <w:tabs>
         <w:tab w:val="center" w:pos="4419"/>
         <w:tab w:val="right" w:pos="8838"/>
@@ -1828,7 +1820,7 @@
   </w:p>
   <w:p>
     <w:pPr>
-      <w:pStyle w:val="Header"/>
+      <w:pStyle w:val="Encabezado"/>
       <w:tabs>
         <w:tab w:val="center" w:pos="4419"/>
         <w:tab w:val="right" w:pos="8838"/>
@@ -1875,7 +1867,7 @@
   </w:p>
   <w:p>
     <w:pPr>
-      <w:pStyle w:val="Header"/>
+      <w:pStyle w:val="Encabezado"/>
       <w:tabs>
         <w:tab w:val="center" w:pos="4419"/>
         <w:tab w:val="right" w:pos="8838"/>
@@ -1894,7 +1886,7 @@
 </file>
 
 <file path=word/numbering.xml><?xml version="1.0" encoding="utf-8"?>
-<w:numbering xmlns:wpc="http://schemas.microsoft.com/office/word/2010/wordprocessingCanvas" xmlns:cx="http://schemas.microsoft.com/office/drawing/2014/chartex" xmlns:cx1="http://schemas.microsoft.com/office/drawing/2015/9/8/chartex" xmlns:cx2="http://schemas.microsoft.com/office/drawing/2015/10/21/chartex" xmlns:cx3="http://schemas.microsoft.com/office/drawing/2016/5/9/chartex" xmlns:cx4="http://schemas.microsoft.com/office/drawing/2016/5/10/chartex" xmlns:cx5="http://schemas.microsoft.com/office/drawing/2016/5/11/chartex" xmlns:mc="http://schemas.openxmlformats.org/markup-compatibility/2006" xmlns:o="urn:schemas-microsoft-com:office:office" xmlns:r="http://schemas.openxmlformats.org/officeDocument/2006/relationships" xmlns:m="http://schemas.openxmlformats.org/officeDocument/2006/math" xmlns:v="urn:schemas-microsoft-com:vml" xmlns:wp14="http://schemas.microsoft.com/office/word/2010/wordprocessingDrawing" xmlns:wp="http://schemas.openxmlformats.org/drawingml/2006/wordprocessingDrawing" xmlns:w10="urn:schemas-microsoft-com:office:word" xmlns:w="http://schemas.openxmlformats.org/wordprocessingml/2006/main" xmlns:w14="http://schemas.microsoft.com/office/word/2010/wordml" xmlns:w15="http://schemas.microsoft.com/office/word/2012/wordml" xmlns:w16se="http://schemas.microsoft.com/office/word/2015/wordml/symex" xmlns:wpg="http://schemas.microsoft.com/office/word/2010/wordprocessingGroup" xmlns:wpi="http://schemas.microsoft.com/office/word/2010/wordprocessingInk" xmlns:wne="http://schemas.microsoft.com/office/word/2006/wordml" xmlns:wps="http://schemas.microsoft.com/office/word/2010/wordprocessingShape" mc:Ignorable="w14 w15 w16se wp14">
+<w:numbering xmlns:wpc="http://schemas.microsoft.com/office/word/2010/wordprocessingCanvas" xmlns:cx="http://schemas.microsoft.com/office/drawing/2014/chartex" xmlns:mc="http://schemas.openxmlformats.org/markup-compatibility/2006" xmlns:o="urn:schemas-microsoft-com:office:office" xmlns:r="http://schemas.openxmlformats.org/officeDocument/2006/relationships" xmlns:m="http://schemas.openxmlformats.org/officeDocument/2006/math" xmlns:v="urn:schemas-microsoft-com:vml" xmlns:wp14="http://schemas.microsoft.com/office/word/2010/wordprocessingDrawing" xmlns:wp="http://schemas.openxmlformats.org/drawingml/2006/wordprocessingDrawing" xmlns:w10="urn:schemas-microsoft-com:office:word" xmlns:w="http://schemas.openxmlformats.org/wordprocessingml/2006/main" xmlns:w14="http://schemas.microsoft.com/office/word/2010/wordml" xmlns:w15="http://schemas.microsoft.com/office/word/2012/wordml" xmlns:w16se="http://schemas.microsoft.com/office/word/2015/wordml/symex" xmlns:wpg="http://schemas.microsoft.com/office/word/2010/wordprocessingGroup" xmlns:wpi="http://schemas.microsoft.com/office/word/2010/wordprocessingInk" xmlns:wne="http://schemas.microsoft.com/office/word/2006/wordml" xmlns:wps="http://schemas.microsoft.com/office/word/2010/wordprocessingShape" mc:Ignorable="w14 w15 w16se wp14">
   <w:abstractNum w:abstractNumId="0" w15:restartNumberingAfterBreak="0">
     <w:nsid w:val="009046B5"/>
     <w:multiLevelType w:val="hybridMultilevel"/>
@@ -6992,7 +6984,7 @@
     </w:rPrDefault>
     <w:pPrDefault/>
   </w:docDefaults>
-  <w:latentStyles w:defLockedState="0" w:defUIPriority="0" w:defSemiHidden="0" w:defUnhideWhenUsed="0" w:defQFormat="0" w:count="374">
+  <w:latentStyles w:defLockedState="0" w:defUIPriority="0" w:defSemiHidden="0" w:defUnhideWhenUsed="0" w:defQFormat="0" w:count="371">
     <w:lsdException w:name="Normal" w:qFormat="1"/>
     <w:lsdException w:name="heading 1" w:qFormat="1"/>
     <w:lsdException w:name="heading 2" w:qFormat="1"/>
@@ -7356,16 +7348,13 @@
     <w:lsdException w:name="List Table 5 Dark Accent 6" w:uiPriority="50"/>
     <w:lsdException w:name="List Table 6 Colorful Accent 6" w:uiPriority="51"/>
     <w:lsdException w:name="List Table 7 Colorful Accent 6" w:uiPriority="52"/>
-    <w:lsdException w:name="Mention" w:semiHidden="1" w:uiPriority="99" w:unhideWhenUsed="1"/>
-    <w:lsdException w:name="Smart Hyperlink" w:semiHidden="1" w:uiPriority="99" w:unhideWhenUsed="1"/>
-    <w:lsdException w:name="Hashtag" w:semiHidden="1" w:uiPriority="99" w:unhideWhenUsed="1"/>
   </w:latentStyles>
   <w:style w:type="paragraph" w:default="1" w:styleId="Normal">
     <w:name w:val="Normal"/>
     <w:qFormat/>
     <w:rsid w:val="00244EA5"/>
   </w:style>
-  <w:style w:type="paragraph" w:styleId="Heading1">
+  <w:style w:type="paragraph" w:styleId="Ttulo1">
     <w:name w:val="heading 1"/>
     <w:basedOn w:val="Normal"/>
     <w:next w:val="Normal"/>
@@ -7383,7 +7372,7 @@
       <w:lang w:val="es-MX" w:eastAsia="es-MX"/>
     </w:rPr>
   </w:style>
-  <w:style w:type="paragraph" w:styleId="Heading2">
+  <w:style w:type="paragraph" w:styleId="Ttulo2">
     <w:name w:val="heading 2"/>
     <w:basedOn w:val="Normal"/>
     <w:next w:val="Normal"/>
@@ -7403,7 +7392,7 @@
       <w:lang w:val="es-MX" w:eastAsia="es-MX"/>
     </w:rPr>
   </w:style>
-  <w:style w:type="paragraph" w:styleId="Heading3">
+  <w:style w:type="paragraph" w:styleId="Ttulo3">
     <w:name w:val="heading 3"/>
     <w:basedOn w:val="Normal"/>
     <w:qFormat/>
@@ -7420,7 +7409,7 @@
       <w:lang w:val="es-MX" w:eastAsia="es-MX"/>
     </w:rPr>
   </w:style>
-  <w:style w:type="paragraph" w:styleId="Heading4">
+  <w:style w:type="paragraph" w:styleId="Ttulo4">
     <w:name w:val="heading 4"/>
     <w:basedOn w:val="Normal"/>
     <w:next w:val="Normal"/>
@@ -7439,7 +7428,7 @@
       <w:sz w:val="18"/>
     </w:rPr>
   </w:style>
-  <w:style w:type="paragraph" w:styleId="Heading5">
+  <w:style w:type="paragraph" w:styleId="Ttulo5">
     <w:name w:val="heading 5"/>
     <w:basedOn w:val="Normal"/>
     <w:qFormat/>
@@ -7454,7 +7443,7 @@
       <w:lang w:val="es-MX" w:eastAsia="es-MX"/>
     </w:rPr>
   </w:style>
-  <w:style w:type="paragraph" w:styleId="Heading6">
+  <w:style w:type="paragraph" w:styleId="Ttulo6">
     <w:name w:val="heading 6"/>
     <w:basedOn w:val="Normal"/>
     <w:qFormat/>
@@ -7471,7 +7460,7 @@
       <w:lang w:val="es-MX" w:eastAsia="es-MX"/>
     </w:rPr>
   </w:style>
-  <w:style w:type="paragraph" w:styleId="Heading7">
+  <w:style w:type="paragraph" w:styleId="Ttulo7">
     <w:name w:val="heading 7"/>
     <w:basedOn w:val="Normal"/>
     <w:qFormat/>
@@ -7486,7 +7475,7 @@
       <w:lang w:val="es-MX" w:eastAsia="es-MX"/>
     </w:rPr>
   </w:style>
-  <w:style w:type="paragraph" w:styleId="Heading8">
+  <w:style w:type="paragraph" w:styleId="Ttulo8">
     <w:name w:val="heading 8"/>
     <w:basedOn w:val="Normal"/>
     <w:qFormat/>
@@ -7501,7 +7490,7 @@
       <w:lang w:val="es-MX" w:eastAsia="es-MX"/>
     </w:rPr>
   </w:style>
-  <w:style w:type="paragraph" w:styleId="Heading9">
+  <w:style w:type="paragraph" w:styleId="Ttulo9">
     <w:name w:val="heading 9"/>
     <w:basedOn w:val="Normal"/>
     <w:next w:val="Normal"/>
@@ -7519,13 +7508,13 @@
       <w:sz w:val="18"/>
     </w:rPr>
   </w:style>
-  <w:style w:type="character" w:default="1" w:styleId="DefaultParagraphFont">
+  <w:style w:type="character" w:default="1" w:styleId="Fuentedeprrafopredeter">
     <w:name w:val="Default Paragraph Font"/>
     <w:uiPriority w:val="1"/>
     <w:semiHidden/>
     <w:unhideWhenUsed/>
   </w:style>
-  <w:style w:type="table" w:default="1" w:styleId="TableNormal">
+  <w:style w:type="table" w:default="1" w:styleId="Tablanormal">
     <w:name w:val="Normal Table"/>
     <w:uiPriority w:val="99"/>
     <w:semiHidden/>
@@ -7540,7 +7529,7 @@
       </w:tblCellMar>
     </w:tblPr>
   </w:style>
-  <w:style w:type="numbering" w:default="1" w:styleId="NoList">
+  <w:style w:type="numbering" w:default="1" w:styleId="Sinlista">
     <w:name w:val="No List"/>
     <w:uiPriority w:val="99"/>
     <w:semiHidden/>
@@ -7559,7 +7548,7 @@
       <w:lang w:val="es-MX" w:eastAsia="es-MX"/>
     </w:rPr>
   </w:style>
-  <w:style w:type="paragraph" w:styleId="Header">
+  <w:style w:type="paragraph" w:styleId="Encabezado">
     <w:name w:val="header"/>
     <w:basedOn w:val="Normal"/>
     <w:rsid w:val="00244EA5"/>
@@ -7572,7 +7561,7 @@
       <w:lang w:val="es-MX" w:eastAsia="es-MX"/>
     </w:rPr>
   </w:style>
-  <w:style w:type="character" w:styleId="Strong">
+  <w:style w:type="character" w:styleId="Textoennegrita">
     <w:name w:val="Strong"/>
     <w:qFormat/>
     <w:rsid w:val="00244EA5"/>
@@ -7581,7 +7570,7 @@
       <w:bCs/>
     </w:rPr>
   </w:style>
-  <w:style w:type="character" w:styleId="Emphasis">
+  <w:style w:type="character" w:styleId="nfasis">
     <w:name w:val="Emphasis"/>
     <w:qFormat/>
     <w:rsid w:val="00244EA5"/>
@@ -7590,7 +7579,7 @@
       <w:iCs/>
     </w:rPr>
   </w:style>
-  <w:style w:type="paragraph" w:styleId="FootnoteText">
+  <w:style w:type="paragraph" w:styleId="Textonotapie">
     <w:name w:val="footnote text"/>
     <w:basedOn w:val="Normal"/>
     <w:semiHidden/>
@@ -7604,7 +7593,7 @@
       <w:lang w:val="es-MX" w:eastAsia="es-MX"/>
     </w:rPr>
   </w:style>
-  <w:style w:type="paragraph" w:styleId="BodyText2">
+  <w:style w:type="paragraph" w:styleId="Textoindependiente2">
     <w:name w:val="Body Text 2"/>
     <w:basedOn w:val="Normal"/>
     <w:rsid w:val="00244EA5"/>
@@ -7617,13 +7606,13 @@
       <w:lang w:val="es-MX" w:eastAsia="es-MX"/>
     </w:rPr>
   </w:style>
-  <w:style w:type="character" w:styleId="FootnoteReference">
+  <w:style w:type="character" w:styleId="Refdenotaalpie">
     <w:name w:val="footnote reference"/>
-    <w:basedOn w:val="DefaultParagraphFont"/>
+    <w:basedOn w:val="Fuentedeprrafopredeter"/>
     <w:semiHidden/>
     <w:rsid w:val="00244EA5"/>
   </w:style>
-  <w:style w:type="paragraph" w:styleId="Title">
+  <w:style w:type="paragraph" w:styleId="Ttulo">
     <w:name w:val="Title"/>
     <w:basedOn w:val="Normal"/>
     <w:qFormat/>
@@ -7637,7 +7626,7 @@
       <w:sz w:val="18"/>
     </w:rPr>
   </w:style>
-  <w:style w:type="paragraph" w:styleId="Footer">
+  <w:style w:type="paragraph" w:styleId="Piedepgina">
     <w:name w:val="footer"/>
     <w:basedOn w:val="Normal"/>
     <w:rsid w:val="00244EA5"/>
@@ -7648,12 +7637,12 @@
       </w:tabs>
     </w:pPr>
   </w:style>
-  <w:style w:type="character" w:styleId="PageNumber">
+  <w:style w:type="character" w:styleId="Nmerodepgina">
     <w:name w:val="page number"/>
-    <w:basedOn w:val="DefaultParagraphFont"/>
+    <w:basedOn w:val="Fuentedeprrafopredeter"/>
     <w:rsid w:val="00244EA5"/>
   </w:style>
-  <w:style w:type="character" w:styleId="Hyperlink">
+  <w:style w:type="character" w:styleId="Hipervnculo">
     <w:name w:val="Hyperlink"/>
     <w:rsid w:val="00244EA5"/>
     <w:rPr>
@@ -7670,7 +7659,7 @@
       <w:szCs w:val="20"/>
     </w:rPr>
   </w:style>
-  <w:style w:type="paragraph" w:styleId="Subtitle">
+  <w:style w:type="paragraph" w:styleId="Subttulo">
     <w:name w:val="Subtitle"/>
     <w:basedOn w:val="Normal"/>
     <w:qFormat/>
@@ -7680,7 +7669,7 @@
       <w:u w:val="single"/>
     </w:rPr>
   </w:style>
-  <w:style w:type="paragraph" w:styleId="BodyText">
+  <w:style w:type="paragraph" w:styleId="Textoindependiente">
     <w:name w:val="Body Text"/>
     <w:basedOn w:val="Normal"/>
     <w:rsid w:val="00244EA5"/>
@@ -7695,9 +7684,9 @@
       <w:szCs w:val="19"/>
     </w:rPr>
   </w:style>
-  <w:style w:type="table" w:styleId="TableGrid">
+  <w:style w:type="table" w:styleId="Tablaconcuadrcula">
     <w:name w:val="Table Grid"/>
-    <w:basedOn w:val="TableNormal"/>
+    <w:basedOn w:val="Tablanormal"/>
     <w:rsid w:val="00BC49E2"/>
     <w:tblPr>
       <w:tblBorders>

</xml_diff>